<commit_message>
Maryi: Upload literature review
</commit_message>
<xml_diff>
--- a/Literature review/Classifying news stories using memory based reasoning.docx
+++ b/Literature review/Classifying news stories using memory based reasoning.docx
@@ -3,13 +3,236 @@
 <w:document xmlns:wpc="http://schemas.microsoft.com/office/word/2010/wordprocessingCanvas" xmlns:mc="http://schemas.openxmlformats.org/markup-compatibility/2006" xmlns:o="urn:schemas-microsoft-com:office:office" xmlns:r="http://schemas.openxmlformats.org/officeDocument/2006/relationships" xmlns:m="http://schemas.openxmlformats.org/officeDocument/2006/math" xmlns:v="urn:schemas-microsoft-com:vml" xmlns:wp14="http://schemas.microsoft.com/office/word/2010/wordprocessingDrawing" xmlns:wp="http://schemas.openxmlformats.org/drawingml/2006/wordprocessingDrawing" xmlns:w10="urn:schemas-microsoft-com:office:word" xmlns:w="http://schemas.openxmlformats.org/wordprocessingml/2006/main" xmlns:w14="http://schemas.microsoft.com/office/word/2010/wordml" xmlns:wpg="http://schemas.microsoft.com/office/word/2010/wordprocessingGroup" xmlns:wpi="http://schemas.microsoft.com/office/word/2010/wordprocessingInk" xmlns:wne="http://schemas.microsoft.com/office/word/2006/wordml" xmlns:wps="http://schemas.microsoft.com/office/word/2010/wordprocessingShape" mc:Ignorable="w14 wp14">
   <w:body>
     <w:p>
-      <w:r>
+      <w:pPr>
+        <w:rPr>
+          <w:sz w:val="28"/>
+        </w:rPr>
+      </w:pPr>
+      <w:r>
+        <w:rPr>
+          <w:sz w:val="28"/>
+        </w:rPr>
         <w:t>Classifying news stories using memory based reasoning</w:t>
       </w:r>
     </w:p>
     <w:p>
       <w:r>
         <w:t xml:space="preserve">Method: </w:t>
+      </w:r>
+      <w:r>
+        <w:t>Memory based reasoning.</w:t>
+      </w:r>
+    </w:p>
+    <w:p>
+      <w:r>
+        <w:t>350 different codes</w:t>
+      </w:r>
+    </w:p>
+    <w:p>
+      <w:r>
+        <w:t>The simplest formulation: Solves a new task by looking up examples of tasks similar to the new task and using similarity with these remembered solutions to determine the new solution.</w:t>
+      </w:r>
+    </w:p>
+    <w:p>
+      <w:r>
+        <w:t>*Codes are assigned to new unseen stories by finding new matches from the training database and then choosing the best few codes based on a confidence threshold.</w:t>
+      </w:r>
+    </w:p>
+    <w:p>
+      <w:r>
+        <w:t>Classification algorithm (general approach of MBR)</w:t>
+      </w:r>
+    </w:p>
+    <w:p>
+      <w:pPr>
+        <w:pStyle w:val="ListParagraph"/>
+        <w:numPr>
+          <w:ilvl w:val="0"/>
+          <w:numId w:val="1"/>
+        </w:numPr>
+      </w:pPr>
+      <w:r>
+        <w:t>Find the near matches for each document to be classified.</w:t>
+      </w:r>
+    </w:p>
+    <w:p>
+      <w:pPr>
+        <w:pStyle w:val="ListParagraph"/>
+        <w:numPr>
+          <w:ilvl w:val="0"/>
+          <w:numId w:val="1"/>
+        </w:numPr>
+      </w:pPr>
+      <w:r>
+        <w:t xml:space="preserve">Assign codes to the unknown document by combining the codes assigned to the </w:t>
+      </w:r>
+      <w:r>
+        <w:rPr>
+          <w:i/>
+        </w:rPr>
+        <w:t>K</w:t>
+      </w:r>
+      <w:r>
+        <w:t xml:space="preserve"> nearest matches (up to 11 nearest neighbors)</w:t>
+      </w:r>
+    </w:p>
+    <w:p>
+      <w:pPr>
+        <w:pStyle w:val="ListParagraph"/>
+        <w:numPr>
+          <w:ilvl w:val="0"/>
+          <w:numId w:val="1"/>
+        </w:numPr>
+      </w:pPr>
+      <w:r>
+        <w:t>Codes are assigned weights by summing similarity scores from the near matches.</w:t>
+      </w:r>
+    </w:p>
+    <w:p>
+      <w:pPr>
+        <w:pStyle w:val="ListParagraph"/>
+        <w:numPr>
+          <w:ilvl w:val="0"/>
+          <w:numId w:val="1"/>
+        </w:numPr>
+      </w:pPr>
+      <w:r>
+        <w:t>We choose the best codes based on a score threshold.</w:t>
+      </w:r>
+    </w:p>
+    <w:p>
+      <w:r>
+        <w:t>In the project: single words and capital words pairs were used as features.</w:t>
+      </w:r>
+    </w:p>
+    <w:p>
+      <w:r>
+        <w:t>SEEKER: the match engine</w:t>
+      </w:r>
+    </w:p>
+    <w:p>
+      <w:pPr>
+        <w:pStyle w:val="ListParagraph"/>
+        <w:numPr>
+          <w:ilvl w:val="0"/>
+          <w:numId w:val="2"/>
+        </w:numPr>
+      </w:pPr>
+      <w:r>
+        <w:t>Eliminates stop words (368 non-content bearing words, like “the”, “on”)</w:t>
+      </w:r>
+    </w:p>
+    <w:p>
+      <w:pPr>
+        <w:pStyle w:val="ListParagraph"/>
+      </w:pPr>
+      <w:r>
+        <w:t>Eliminates the most common words that account for 20% of the database.</w:t>
+      </w:r>
+    </w:p>
+    <w:p>
+      <w:pPr>
+        <w:pStyle w:val="ListParagraph"/>
+        <w:numPr>
+          <w:ilvl w:val="0"/>
+          <w:numId w:val="2"/>
+        </w:numPr>
+      </w:pPr>
+      <w:r>
+        <w:t>Removes 72 additional words (? There were no examples)</w:t>
+      </w:r>
+    </w:p>
+    <w:p>
+      <w:pPr>
+        <w:pStyle w:val="ListParagraph"/>
+        <w:numPr>
+          <w:ilvl w:val="0"/>
+          <w:numId w:val="2"/>
+        </w:numPr>
+      </w:pPr>
+      <w:r>
+        <w:t>Remaining words (searchable terms) are assigned weights inversely proportional to their frequencies in the database.</w:t>
+      </w:r>
+    </w:p>
+    <w:p>
+      <w:r>
+        <w:t>There were over 250.000 searchable words and word pairs in this database.</w:t>
+      </w:r>
+    </w:p>
+    <w:p>
+      <w:pPr>
+        <w:rPr>
+          <w:sz w:val="24"/>
+          <w:u w:val="single"/>
+        </w:rPr>
+      </w:pPr>
+      <w:r>
+        <w:rPr>
+          <w:sz w:val="24"/>
+          <w:u w:val="single"/>
+        </w:rPr>
+        <w:t>Variation of different parameters</w:t>
+      </w:r>
+    </w:p>
+    <w:p>
+      <w:pPr>
+        <w:pStyle w:val="ListParagraph"/>
+        <w:numPr>
+          <w:ilvl w:val="0"/>
+          <w:numId w:val="3"/>
+        </w:numPr>
+      </w:pPr>
+      <w:r>
+        <w:t>Varying the confidence threshold: variation of recall and precision.</w:t>
+      </w:r>
+    </w:p>
+    <w:p>
+      <w:pPr>
+        <w:pStyle w:val="ListParagraph"/>
+        <w:numPr>
+          <w:ilvl w:val="0"/>
+          <w:numId w:val="3"/>
+        </w:numPr>
+      </w:pPr>
+      <w:r>
+        <w:t>Using different number of near matches: As the number of near matches increases more correct codes are found but also more noise is added. Optimal combination requires further study.</w:t>
+      </w:r>
+    </w:p>
+    <w:p>
+      <w:pPr>
+        <w:pStyle w:val="ListParagraph"/>
+        <w:numPr>
+          <w:ilvl w:val="0"/>
+          <w:numId w:val="3"/>
+        </w:numPr>
+      </w:pPr>
+      <w:r>
+        <w:t>Weight of capital pairs: This increase or decrease classification relevance based on proper names.</w:t>
+      </w:r>
+    </w:p>
+    <w:p>
+      <w:pPr>
+        <w:rPr>
+          <w:sz w:val="24"/>
+          <w:u w:val="single"/>
+        </w:rPr>
+      </w:pPr>
+      <w:r>
+        <w:rPr>
+          <w:sz w:val="24"/>
+          <w:u w:val="single"/>
+        </w:rPr>
+        <w:t>Evaluation</w:t>
+      </w:r>
+    </w:p>
+    <w:p>
+      <w:r>
+        <w:t>N-way cross validation: excluding each test example one at a time from the database and perform the classification on it. 1000 articles were used for the test set.</w:t>
+      </w:r>
+    </w:p>
+    <w:p>
+      <w:r>
+        <w:t>Performance reported here is the average for the entire database.</w:t>
       </w:r>
       <w:bookmarkStart w:id="0" w:name="_GoBack"/>
       <w:bookmarkEnd w:id="0"/>
@@ -22,6 +245,311 @@
     </w:sectPr>
   </w:body>
 </w:document>
+</file>
+
+<file path=word/numbering.xml><?xml version="1.0" encoding="utf-8"?>
+<w:numbering xmlns:wpc="http://schemas.microsoft.com/office/word/2010/wordprocessingCanvas" xmlns:mc="http://schemas.openxmlformats.org/markup-compatibility/2006" xmlns:o="urn:schemas-microsoft-com:office:office" xmlns:r="http://schemas.openxmlformats.org/officeDocument/2006/relationships" xmlns:m="http://schemas.openxmlformats.org/officeDocument/2006/math" xmlns:v="urn:schemas-microsoft-com:vml" xmlns:wp14="http://schemas.microsoft.com/office/word/2010/wordprocessingDrawing" xmlns:wp="http://schemas.openxmlformats.org/drawingml/2006/wordprocessingDrawing" xmlns:w10="urn:schemas-microsoft-com:office:word" xmlns:w="http://schemas.openxmlformats.org/wordprocessingml/2006/main" xmlns:w14="http://schemas.microsoft.com/office/word/2010/wordml" xmlns:wpg="http://schemas.microsoft.com/office/word/2010/wordprocessingGroup" xmlns:wpi="http://schemas.microsoft.com/office/word/2010/wordprocessingInk" xmlns:wne="http://schemas.microsoft.com/office/word/2006/wordml" xmlns:wps="http://schemas.microsoft.com/office/word/2010/wordprocessingShape" mc:Ignorable="w14 wp14">
+  <w:abstractNum w:abstractNumId="0">
+    <w:nsid w:val="5E565C74"/>
+    <w:multiLevelType w:val="hybridMultilevel"/>
+    <w:tmpl w:val="C866AE0A"/>
+    <w:lvl w:ilvl="0" w:tplc="0409000F">
+      <w:start w:val="1"/>
+      <w:numFmt w:val="decimal"/>
+      <w:lvlText w:val="%1."/>
+      <w:lvlJc w:val="left"/>
+      <w:pPr>
+        <w:ind w:left="720" w:hanging="360"/>
+      </w:pPr>
+      <w:rPr>
+        <w:rFonts w:hint="default"/>
+      </w:rPr>
+    </w:lvl>
+    <w:lvl w:ilvl="1" w:tplc="04090019" w:tentative="1">
+      <w:start w:val="1"/>
+      <w:numFmt w:val="lowerLetter"/>
+      <w:lvlText w:val="%2."/>
+      <w:lvlJc w:val="left"/>
+      <w:pPr>
+        <w:ind w:left="1440" w:hanging="360"/>
+      </w:pPr>
+    </w:lvl>
+    <w:lvl w:ilvl="2" w:tplc="0409001B" w:tentative="1">
+      <w:start w:val="1"/>
+      <w:numFmt w:val="lowerRoman"/>
+      <w:lvlText w:val="%3."/>
+      <w:lvlJc w:val="right"/>
+      <w:pPr>
+        <w:ind w:left="2160" w:hanging="180"/>
+      </w:pPr>
+    </w:lvl>
+    <w:lvl w:ilvl="3" w:tplc="0409000F" w:tentative="1">
+      <w:start w:val="1"/>
+      <w:numFmt w:val="decimal"/>
+      <w:lvlText w:val="%4."/>
+      <w:lvlJc w:val="left"/>
+      <w:pPr>
+        <w:ind w:left="2880" w:hanging="360"/>
+      </w:pPr>
+    </w:lvl>
+    <w:lvl w:ilvl="4" w:tplc="04090019" w:tentative="1">
+      <w:start w:val="1"/>
+      <w:numFmt w:val="lowerLetter"/>
+      <w:lvlText w:val="%5."/>
+      <w:lvlJc w:val="left"/>
+      <w:pPr>
+        <w:ind w:left="3600" w:hanging="360"/>
+      </w:pPr>
+    </w:lvl>
+    <w:lvl w:ilvl="5" w:tplc="0409001B" w:tentative="1">
+      <w:start w:val="1"/>
+      <w:numFmt w:val="lowerRoman"/>
+      <w:lvlText w:val="%6."/>
+      <w:lvlJc w:val="right"/>
+      <w:pPr>
+        <w:ind w:left="4320" w:hanging="180"/>
+      </w:pPr>
+    </w:lvl>
+    <w:lvl w:ilvl="6" w:tplc="0409000F" w:tentative="1">
+      <w:start w:val="1"/>
+      <w:numFmt w:val="decimal"/>
+      <w:lvlText w:val="%7."/>
+      <w:lvlJc w:val="left"/>
+      <w:pPr>
+        <w:ind w:left="5040" w:hanging="360"/>
+      </w:pPr>
+    </w:lvl>
+    <w:lvl w:ilvl="7" w:tplc="04090019" w:tentative="1">
+      <w:start w:val="1"/>
+      <w:numFmt w:val="lowerLetter"/>
+      <w:lvlText w:val="%8."/>
+      <w:lvlJc w:val="left"/>
+      <w:pPr>
+        <w:ind w:left="5760" w:hanging="360"/>
+      </w:pPr>
+    </w:lvl>
+    <w:lvl w:ilvl="8" w:tplc="0409001B" w:tentative="1">
+      <w:start w:val="1"/>
+      <w:numFmt w:val="lowerRoman"/>
+      <w:lvlText w:val="%9."/>
+      <w:lvlJc w:val="right"/>
+      <w:pPr>
+        <w:ind w:left="6480" w:hanging="180"/>
+      </w:pPr>
+    </w:lvl>
+  </w:abstractNum>
+  <w:abstractNum w:abstractNumId="1">
+    <w:nsid w:val="62D67188"/>
+    <w:multiLevelType w:val="hybridMultilevel"/>
+    <w:tmpl w:val="ACD61F24"/>
+    <w:lvl w:ilvl="0" w:tplc="0409000F">
+      <w:start w:val="1"/>
+      <w:numFmt w:val="decimal"/>
+      <w:lvlText w:val="%1."/>
+      <w:lvlJc w:val="left"/>
+      <w:pPr>
+        <w:ind w:left="720" w:hanging="360"/>
+      </w:pPr>
+      <w:rPr>
+        <w:rFonts w:hint="default"/>
+      </w:rPr>
+    </w:lvl>
+    <w:lvl w:ilvl="1" w:tplc="04090019" w:tentative="1">
+      <w:start w:val="1"/>
+      <w:numFmt w:val="lowerLetter"/>
+      <w:lvlText w:val="%2."/>
+      <w:lvlJc w:val="left"/>
+      <w:pPr>
+        <w:ind w:left="1440" w:hanging="360"/>
+      </w:pPr>
+    </w:lvl>
+    <w:lvl w:ilvl="2" w:tplc="0409001B" w:tentative="1">
+      <w:start w:val="1"/>
+      <w:numFmt w:val="lowerRoman"/>
+      <w:lvlText w:val="%3."/>
+      <w:lvlJc w:val="right"/>
+      <w:pPr>
+        <w:ind w:left="2160" w:hanging="180"/>
+      </w:pPr>
+    </w:lvl>
+    <w:lvl w:ilvl="3" w:tplc="0409000F" w:tentative="1">
+      <w:start w:val="1"/>
+      <w:numFmt w:val="decimal"/>
+      <w:lvlText w:val="%4."/>
+      <w:lvlJc w:val="left"/>
+      <w:pPr>
+        <w:ind w:left="2880" w:hanging="360"/>
+      </w:pPr>
+    </w:lvl>
+    <w:lvl w:ilvl="4" w:tplc="04090019" w:tentative="1">
+      <w:start w:val="1"/>
+      <w:numFmt w:val="lowerLetter"/>
+      <w:lvlText w:val="%5."/>
+      <w:lvlJc w:val="left"/>
+      <w:pPr>
+        <w:ind w:left="3600" w:hanging="360"/>
+      </w:pPr>
+    </w:lvl>
+    <w:lvl w:ilvl="5" w:tplc="0409001B" w:tentative="1">
+      <w:start w:val="1"/>
+      <w:numFmt w:val="lowerRoman"/>
+      <w:lvlText w:val="%6."/>
+      <w:lvlJc w:val="right"/>
+      <w:pPr>
+        <w:ind w:left="4320" w:hanging="180"/>
+      </w:pPr>
+    </w:lvl>
+    <w:lvl w:ilvl="6" w:tplc="0409000F" w:tentative="1">
+      <w:start w:val="1"/>
+      <w:numFmt w:val="decimal"/>
+      <w:lvlText w:val="%7."/>
+      <w:lvlJc w:val="left"/>
+      <w:pPr>
+        <w:ind w:left="5040" w:hanging="360"/>
+      </w:pPr>
+    </w:lvl>
+    <w:lvl w:ilvl="7" w:tplc="04090019" w:tentative="1">
+      <w:start w:val="1"/>
+      <w:numFmt w:val="lowerLetter"/>
+      <w:lvlText w:val="%8."/>
+      <w:lvlJc w:val="left"/>
+      <w:pPr>
+        <w:ind w:left="5760" w:hanging="360"/>
+      </w:pPr>
+    </w:lvl>
+    <w:lvl w:ilvl="8" w:tplc="0409001B" w:tentative="1">
+      <w:start w:val="1"/>
+      <w:numFmt w:val="lowerRoman"/>
+      <w:lvlText w:val="%9."/>
+      <w:lvlJc w:val="right"/>
+      <w:pPr>
+        <w:ind w:left="6480" w:hanging="180"/>
+      </w:pPr>
+    </w:lvl>
+  </w:abstractNum>
+  <w:abstractNum w:abstractNumId="2">
+    <w:nsid w:val="635339E2"/>
+    <w:multiLevelType w:val="hybridMultilevel"/>
+    <w:tmpl w:val="46B88090"/>
+    <w:lvl w:ilvl="0" w:tplc="427262C2">
+      <w:start w:val="1"/>
+      <w:numFmt w:val="bullet"/>
+      <w:lvlText w:val=""/>
+      <w:lvlJc w:val="left"/>
+      <w:pPr>
+        <w:ind w:left="720" w:hanging="360"/>
+      </w:pPr>
+      <w:rPr>
+        <w:rFonts w:ascii="Symbol" w:eastAsiaTheme="minorHAnsi" w:hAnsi="Symbol" w:cstheme="minorBidi" w:hint="default"/>
+      </w:rPr>
+    </w:lvl>
+    <w:lvl w:ilvl="1" w:tplc="04090003" w:tentative="1">
+      <w:start w:val="1"/>
+      <w:numFmt w:val="bullet"/>
+      <w:lvlText w:val="o"/>
+      <w:lvlJc w:val="left"/>
+      <w:pPr>
+        <w:ind w:left="1440" w:hanging="360"/>
+      </w:pPr>
+      <w:rPr>
+        <w:rFonts w:ascii="Courier New" w:hAnsi="Courier New" w:cs="Courier New" w:hint="default"/>
+      </w:rPr>
+    </w:lvl>
+    <w:lvl w:ilvl="2" w:tplc="04090005" w:tentative="1">
+      <w:start w:val="1"/>
+      <w:numFmt w:val="bullet"/>
+      <w:lvlText w:val=""/>
+      <w:lvlJc w:val="left"/>
+      <w:pPr>
+        <w:ind w:left="2160" w:hanging="360"/>
+      </w:pPr>
+      <w:rPr>
+        <w:rFonts w:ascii="Wingdings" w:hAnsi="Wingdings" w:hint="default"/>
+      </w:rPr>
+    </w:lvl>
+    <w:lvl w:ilvl="3" w:tplc="04090001" w:tentative="1">
+      <w:start w:val="1"/>
+      <w:numFmt w:val="bullet"/>
+      <w:lvlText w:val=""/>
+      <w:lvlJc w:val="left"/>
+      <w:pPr>
+        <w:ind w:left="2880" w:hanging="360"/>
+      </w:pPr>
+      <w:rPr>
+        <w:rFonts w:ascii="Symbol" w:hAnsi="Symbol" w:hint="default"/>
+      </w:rPr>
+    </w:lvl>
+    <w:lvl w:ilvl="4" w:tplc="04090003" w:tentative="1">
+      <w:start w:val="1"/>
+      <w:numFmt w:val="bullet"/>
+      <w:lvlText w:val="o"/>
+      <w:lvlJc w:val="left"/>
+      <w:pPr>
+        <w:ind w:left="3600" w:hanging="360"/>
+      </w:pPr>
+      <w:rPr>
+        <w:rFonts w:ascii="Courier New" w:hAnsi="Courier New" w:cs="Courier New" w:hint="default"/>
+      </w:rPr>
+    </w:lvl>
+    <w:lvl w:ilvl="5" w:tplc="04090005" w:tentative="1">
+      <w:start w:val="1"/>
+      <w:numFmt w:val="bullet"/>
+      <w:lvlText w:val=""/>
+      <w:lvlJc w:val="left"/>
+      <w:pPr>
+        <w:ind w:left="4320" w:hanging="360"/>
+      </w:pPr>
+      <w:rPr>
+        <w:rFonts w:ascii="Wingdings" w:hAnsi="Wingdings" w:hint="default"/>
+      </w:rPr>
+    </w:lvl>
+    <w:lvl w:ilvl="6" w:tplc="04090001" w:tentative="1">
+      <w:start w:val="1"/>
+      <w:numFmt w:val="bullet"/>
+      <w:lvlText w:val=""/>
+      <w:lvlJc w:val="left"/>
+      <w:pPr>
+        <w:ind w:left="5040" w:hanging="360"/>
+      </w:pPr>
+      <w:rPr>
+        <w:rFonts w:ascii="Symbol" w:hAnsi="Symbol" w:hint="default"/>
+      </w:rPr>
+    </w:lvl>
+    <w:lvl w:ilvl="7" w:tplc="04090003" w:tentative="1">
+      <w:start w:val="1"/>
+      <w:numFmt w:val="bullet"/>
+      <w:lvlText w:val="o"/>
+      <w:lvlJc w:val="left"/>
+      <w:pPr>
+        <w:ind w:left="5760" w:hanging="360"/>
+      </w:pPr>
+      <w:rPr>
+        <w:rFonts w:ascii="Courier New" w:hAnsi="Courier New" w:cs="Courier New" w:hint="default"/>
+      </w:rPr>
+    </w:lvl>
+    <w:lvl w:ilvl="8" w:tplc="04090005" w:tentative="1">
+      <w:start w:val="1"/>
+      <w:numFmt w:val="bullet"/>
+      <w:lvlText w:val=""/>
+      <w:lvlJc w:val="left"/>
+      <w:pPr>
+        <w:ind w:left="6480" w:hanging="360"/>
+      </w:pPr>
+      <w:rPr>
+        <w:rFonts w:ascii="Wingdings" w:hAnsi="Wingdings" w:hint="default"/>
+      </w:rPr>
+    </w:lvl>
+  </w:abstractNum>
+  <w:num w:numId="1">
+    <w:abstractNumId w:val="1"/>
+  </w:num>
+  <w:num w:numId="2">
+    <w:abstractNumId w:val="0"/>
+  </w:num>
+  <w:num w:numId="3">
+    <w:abstractNumId w:val="2"/>
+  </w:num>
+</w:numbering>
 </file>
 
 <file path=word/styles.xml><?xml version="1.0" encoding="utf-8"?>
@@ -211,6 +739,17 @@
     <w:semiHidden/>
     <w:unhideWhenUsed/>
   </w:style>
+  <w:style w:type="paragraph" w:styleId="ListParagraph">
+    <w:name w:val="List Paragraph"/>
+    <w:basedOn w:val="Normal"/>
+    <w:uiPriority w:val="34"/>
+    <w:qFormat/>
+    <w:rsid w:val="00C4023E"/>
+    <w:pPr>
+      <w:ind w:left="720"/>
+      <w:contextualSpacing/>
+    </w:pPr>
+  </w:style>
 </w:styles>
 </file>
 
@@ -400,6 +939,17 @@
     <w:uiPriority w:val="99"/>
     <w:semiHidden/>
     <w:unhideWhenUsed/>
+  </w:style>
+  <w:style w:type="paragraph" w:styleId="ListParagraph">
+    <w:name w:val="List Paragraph"/>
+    <w:basedOn w:val="Normal"/>
+    <w:uiPriority w:val="34"/>
+    <w:qFormat/>
+    <w:rsid w:val="00C4023E"/>
+    <w:pPr>
+      <w:ind w:left="720"/>
+      <w:contextualSpacing/>
+    </w:pPr>
   </w:style>
 </w:styles>
 </file>

</xml_diff>